<commit_message>
adição dos tópicos 1 a 6 do ORSD, falta o 7
</commit_message>
<xml_diff>
--- a/ORSD.docx
+++ b/ORSD.docx
@@ -3,24 +3,35 @@
 <w:document xmlns:wpc="http://schemas.microsoft.com/office/word/2010/wordprocessingCanvas" xmlns:cx="http://schemas.microsoft.com/office/drawing/2014/chartex" xmlns:cx1="http://schemas.microsoft.com/office/drawing/2015/9/8/chartex" xmlns:cx2="http://schemas.microsoft.com/office/drawing/2015/10/21/chartex" xmlns:cx3="http://schemas.microsoft.com/office/drawing/2016/5/9/chartex" xmlns:cx4="http://schemas.microsoft.com/office/drawing/2016/5/10/chartex" xmlns:cx5="http://schemas.microsoft.com/office/drawing/2016/5/11/chartex" xmlns:cx6="http://schemas.microsoft.com/office/drawing/2016/5/12/chartex" xmlns:cx7="http://schemas.microsoft.com/office/drawing/2016/5/13/chartex" xmlns:cx8="http://schemas.microsoft.com/office/drawing/2016/5/14/chartex" xmlns:mc="http://schemas.openxmlformats.org/markup-compatibility/2006" xmlns:aink="http://schemas.microsoft.com/office/drawing/2016/ink" xmlns:am3d="http://schemas.microsoft.com/office/drawing/2017/model3d" xmlns:o="urn:schemas-microsoft-com:office:office" xmlns:oel="http://schemas.microsoft.com/office/2019/extlst" xmlns:r="http://schemas.openxmlformats.org/officeDocument/2006/relationships" xmlns:m="http://schemas.openxmlformats.org/officeDocument/2006/math" xmlns:v="urn:schemas-microsoft-com:vml" xmlns:wp14="http://schemas.microsoft.com/office/word/2010/wordprocessingDrawing" xmlns:wp="http://schemas.openxmlformats.org/drawingml/2006/wordprocessingDrawing" xmlns:w10="urn:schemas-microsoft-com:office:word" xmlns:w="http://schemas.openxmlformats.org/wordprocessingml/2006/main" xmlns:w14="http://schemas.microsoft.com/office/word/2010/wordml" xmlns:w15="http://schemas.microsoft.com/office/word/2012/wordml" xmlns:w16cex="http://schemas.microsoft.com/office/word/2018/wordml/cex" xmlns:w16cid="http://schemas.microsoft.com/office/word/2016/wordml/cid" xmlns:w16="http://schemas.microsoft.com/office/word/2018/wordml" xmlns:w16du="http://schemas.microsoft.com/office/word/2023/wordml/word16du" xmlns:w16sdtdh="http://schemas.microsoft.com/office/word/2020/wordml/sdtdatahash" xmlns:w16se="http://schemas.microsoft.com/office/word/2015/wordml/symex" xmlns:wpg="http://schemas.microsoft.com/office/word/2010/wordprocessingGroup" xmlns:wpi="http://schemas.microsoft.com/office/word/2010/wordprocessingInk" xmlns:wne="http://schemas.microsoft.com/office/word/2006/wordml" xmlns:wps="http://schemas.microsoft.com/office/word/2010/wordprocessingShape" mc:Ignorable="w14 w15 w16se w16cid w16 w16cex w16sdtdh w16du wp14">
   <w:body>
     <w:p>
-      <w:proofErr w:type="spellStart"/>
-      <w:r>
-        <w:t>Obs</w:t>
-      </w:r>
-      <w:proofErr w:type="spellEnd"/>
-      <w:r>
-        <w:t xml:space="preserve">: </w:t>
-      </w:r>
-      <w:r>
-        <w:t xml:space="preserve">Quando acabar de escrever o ORSD, salvar como PDF e subir somente o formato PDF para o </w:t>
-      </w:r>
-      <w:proofErr w:type="spellStart"/>
-      <w:r>
-        <w:t>git</w:t>
-      </w:r>
-      <w:proofErr w:type="spellEnd"/>
+      <w:r>
+        <w:t xml:space="preserve">Obs: </w:t>
+      </w:r>
+      <w:r>
+        <w:t>Quando acabar de escrever o ORSD, salvar como PDF e subir somente o formato PDF para o git</w:t>
+      </w:r>
     </w:p>
-    <w:p/>
+    <w:p>
+      <w:pPr>
+        <w:jc w:val="center"/>
+        <w:rPr>
+          <w:rFonts w:ascii="Times New Roman" w:hAnsi="Times New Roman" w:cs="Times New Roman"/>
+          <w:b/>
+          <w:bCs/>
+          <w:sz w:val="28"/>
+          <w:szCs w:val="28"/>
+        </w:rPr>
+      </w:pPr>
+      <w:r>
+        <w:rPr>
+          <w:rFonts w:ascii="Times New Roman" w:hAnsi="Times New Roman" w:cs="Times New Roman"/>
+          <w:b/>
+          <w:bCs/>
+          <w:sz w:val="28"/>
+          <w:szCs w:val="28"/>
+        </w:rPr>
+        <w:t>Documento de especificação de requisitos de ontologia</w:t>
+      </w:r>
+    </w:p>
     <w:p>
       <w:pPr>
         <w:pStyle w:val="PargrafodaLista"/>
@@ -68,12 +79,74 @@
         <w:ind w:left="360"/>
         <w:rPr>
           <w:rFonts w:ascii="Times New Roman" w:hAnsi="Times New Roman" w:cs="Times New Roman"/>
-          <w:b/>
-          <w:bCs/>
-          <w:sz w:val="24"/>
-          <w:szCs w:val="24"/>
-        </w:rPr>
-      </w:pPr>
+          <w:sz w:val="20"/>
+          <w:szCs w:val="20"/>
+        </w:rPr>
+      </w:pPr>
+      <w:r>
+        <w:rPr>
+          <w:rFonts w:ascii="Times New Roman" w:hAnsi="Times New Roman" w:cs="Times New Roman"/>
+          <w:sz w:val="20"/>
+          <w:szCs w:val="20"/>
+        </w:rPr>
+        <w:t>O objetivo do desenvolvimento da ontologia aqui apresentada</w:t>
+      </w:r>
+      <w:r>
+        <w:rPr>
+          <w:rFonts w:ascii="Times New Roman" w:hAnsi="Times New Roman" w:cs="Times New Roman"/>
+          <w:sz w:val="20"/>
+          <w:szCs w:val="20"/>
+        </w:rPr>
+        <w:t xml:space="preserve"> </w:t>
+      </w:r>
+      <w:r>
+        <w:rPr>
+          <w:rFonts w:ascii="Times New Roman" w:hAnsi="Times New Roman" w:cs="Times New Roman"/>
+          <w:sz w:val="20"/>
+          <w:szCs w:val="20"/>
+        </w:rPr>
+        <w:t xml:space="preserve">é fornecer um modelo de conhecimento estruturado </w:t>
+      </w:r>
+      <w:r>
+        <w:rPr>
+          <w:rFonts w:ascii="Times New Roman" w:hAnsi="Times New Roman" w:cs="Times New Roman"/>
+          <w:sz w:val="20"/>
+          <w:szCs w:val="20"/>
+        </w:rPr>
+        <w:t xml:space="preserve">para auxiliar </w:t>
+      </w:r>
+      <w:r>
+        <w:rPr>
+          <w:rFonts w:ascii="Times New Roman" w:hAnsi="Times New Roman" w:cs="Times New Roman"/>
+          <w:sz w:val="20"/>
+          <w:szCs w:val="20"/>
+        </w:rPr>
+        <w:t xml:space="preserve">profissionais da saúde </w:t>
+      </w:r>
+      <w:r>
+        <w:rPr>
+          <w:rFonts w:ascii="Times New Roman" w:hAnsi="Times New Roman" w:cs="Times New Roman"/>
+          <w:sz w:val="20"/>
+          <w:szCs w:val="20"/>
+        </w:rPr>
+        <w:t xml:space="preserve">no </w:t>
+      </w:r>
+      <w:r>
+        <w:rPr>
+          <w:rFonts w:ascii="Times New Roman" w:hAnsi="Times New Roman" w:cs="Times New Roman"/>
+          <w:sz w:val="20"/>
+          <w:szCs w:val="20"/>
+        </w:rPr>
+        <w:t>diagnóstico</w:t>
+      </w:r>
+      <w:r>
+        <w:rPr>
+          <w:rFonts w:ascii="Times New Roman" w:hAnsi="Times New Roman" w:cs="Times New Roman"/>
+          <w:sz w:val="20"/>
+          <w:szCs w:val="20"/>
+        </w:rPr>
+        <w:t xml:space="preserve"> do TAG.</w:t>
+      </w:r>
     </w:p>
     <w:p>
       <w:pPr>
@@ -122,12 +195,34 @@
         <w:ind w:left="360"/>
         <w:rPr>
           <w:rFonts w:ascii="Times New Roman" w:hAnsi="Times New Roman" w:cs="Times New Roman"/>
-          <w:b/>
-          <w:bCs/>
-          <w:sz w:val="24"/>
-          <w:szCs w:val="24"/>
-        </w:rPr>
-      </w:pPr>
+          <w:sz w:val="20"/>
+          <w:szCs w:val="20"/>
+        </w:rPr>
+      </w:pPr>
+      <w:r>
+        <w:rPr>
+          <w:rFonts w:ascii="Times New Roman" w:hAnsi="Times New Roman" w:cs="Times New Roman"/>
+          <w:sz w:val="20"/>
+          <w:szCs w:val="20"/>
+        </w:rPr>
+        <w:t>O foco da ontologia é</w:t>
+      </w:r>
+      <w:r>
+        <w:rPr>
+          <w:rFonts w:ascii="Times New Roman" w:hAnsi="Times New Roman" w:cs="Times New Roman"/>
+          <w:sz w:val="20"/>
+          <w:szCs w:val="20"/>
+        </w:rPr>
+        <w:t xml:space="preserve"> apresentar os conceitos que permeiam o TAG</w:t>
+      </w:r>
+      <w:r>
+        <w:rPr>
+          <w:rFonts w:ascii="Times New Roman" w:hAnsi="Times New Roman" w:cs="Times New Roman"/>
+          <w:sz w:val="20"/>
+          <w:szCs w:val="20"/>
+        </w:rPr>
+        <w:t>.</w:t>
+      </w:r>
     </w:p>
     <w:p>
       <w:pPr>
@@ -176,12 +271,18 @@
         <w:ind w:left="360"/>
         <w:rPr>
           <w:rFonts w:ascii="Times New Roman" w:hAnsi="Times New Roman" w:cs="Times New Roman"/>
-          <w:b/>
-          <w:bCs/>
-          <w:sz w:val="24"/>
-          <w:szCs w:val="24"/>
-        </w:rPr>
-      </w:pPr>
+          <w:sz w:val="20"/>
+          <w:szCs w:val="20"/>
+        </w:rPr>
+      </w:pPr>
+      <w:r>
+        <w:rPr>
+          <w:rFonts w:ascii="Times New Roman" w:hAnsi="Times New Roman" w:cs="Times New Roman"/>
+          <w:sz w:val="20"/>
+          <w:szCs w:val="20"/>
+        </w:rPr>
+        <w:t>A ontologia será desenvolvida em OntoUML e posteriormente traduzida para OWL.</w:t>
+      </w:r>
     </w:p>
     <w:p>
       <w:pPr>
@@ -230,12 +331,138 @@
         <w:ind w:left="360"/>
         <w:rPr>
           <w:rFonts w:ascii="Times New Roman" w:hAnsi="Times New Roman" w:cs="Times New Roman"/>
-          <w:b/>
-          <w:bCs/>
-          <w:sz w:val="24"/>
-          <w:szCs w:val="24"/>
-        </w:rPr>
-      </w:pPr>
+          <w:sz w:val="20"/>
+          <w:szCs w:val="20"/>
+        </w:rPr>
+      </w:pPr>
+      <w:r>
+        <w:rPr>
+          <w:rFonts w:ascii="Times New Roman" w:hAnsi="Times New Roman" w:cs="Times New Roman"/>
+          <w:sz w:val="20"/>
+          <w:szCs w:val="20"/>
+        </w:rPr>
+        <w:t xml:space="preserve">Usuário 1: </w:t>
+      </w:r>
+      <w:r>
+        <w:rPr>
+          <w:rFonts w:ascii="Times New Roman" w:hAnsi="Times New Roman" w:cs="Times New Roman"/>
+          <w:sz w:val="20"/>
+          <w:szCs w:val="20"/>
+        </w:rPr>
+        <w:t>P</w:t>
+      </w:r>
+      <w:r>
+        <w:rPr>
+          <w:rFonts w:ascii="Times New Roman" w:hAnsi="Times New Roman" w:cs="Times New Roman"/>
+          <w:sz w:val="20"/>
+          <w:szCs w:val="20"/>
+        </w:rPr>
+        <w:t xml:space="preserve">rofissionais da área da saúde </w:t>
+      </w:r>
+      <w:r>
+        <w:rPr>
+          <w:rFonts w:ascii="Times New Roman" w:hAnsi="Times New Roman" w:cs="Times New Roman"/>
+          <w:sz w:val="20"/>
+          <w:szCs w:val="20"/>
+        </w:rPr>
+        <w:t>mental (</w:t>
+      </w:r>
+      <w:r>
+        <w:rPr>
+          <w:rFonts w:ascii="Times New Roman" w:hAnsi="Times New Roman" w:cs="Times New Roman"/>
+          <w:sz w:val="20"/>
+          <w:szCs w:val="20"/>
+        </w:rPr>
+        <w:t>psicólogos</w:t>
+      </w:r>
+      <w:r>
+        <w:rPr>
+          <w:rFonts w:ascii="Times New Roman" w:hAnsi="Times New Roman" w:cs="Times New Roman"/>
+          <w:sz w:val="20"/>
+          <w:szCs w:val="20"/>
+        </w:rPr>
+        <w:t xml:space="preserve">, </w:t>
+      </w:r>
+      <w:r>
+        <w:rPr>
+          <w:rFonts w:ascii="Times New Roman" w:hAnsi="Times New Roman" w:cs="Times New Roman"/>
+          <w:sz w:val="20"/>
+          <w:szCs w:val="20"/>
+        </w:rPr>
+        <w:t>psiquiatras</w:t>
+      </w:r>
+      <w:r>
+        <w:rPr>
+          <w:rFonts w:ascii="Times New Roman" w:hAnsi="Times New Roman" w:cs="Times New Roman"/>
+          <w:sz w:val="20"/>
+          <w:szCs w:val="20"/>
+        </w:rPr>
+        <w:t xml:space="preserve"> etc.</w:t>
+      </w:r>
+      <w:r>
+        <w:rPr>
+          <w:rFonts w:ascii="Times New Roman" w:hAnsi="Times New Roman" w:cs="Times New Roman"/>
+          <w:sz w:val="20"/>
+          <w:szCs w:val="20"/>
+        </w:rPr>
+        <w:t>)</w:t>
+      </w:r>
+      <w:r>
+        <w:rPr>
+          <w:rFonts w:ascii="Times New Roman" w:hAnsi="Times New Roman" w:cs="Times New Roman"/>
+          <w:sz w:val="20"/>
+          <w:szCs w:val="20"/>
+        </w:rPr>
+        <w:t xml:space="preserve">.              </w:t>
+      </w:r>
+      <w:r>
+        <w:rPr>
+          <w:rFonts w:ascii="Times New Roman" w:hAnsi="Times New Roman" w:cs="Times New Roman"/>
+          <w:sz w:val="20"/>
+          <w:szCs w:val="20"/>
+        </w:rPr>
+        <w:t xml:space="preserve">               </w:t>
+      </w:r>
+      <w:r>
+        <w:rPr>
+          <w:rFonts w:ascii="Times New Roman" w:hAnsi="Times New Roman" w:cs="Times New Roman"/>
+          <w:sz w:val="20"/>
+          <w:szCs w:val="20"/>
+        </w:rPr>
+        <w:t xml:space="preserve">   Usuário 2: </w:t>
+      </w:r>
+      <w:r>
+        <w:rPr>
+          <w:rFonts w:ascii="Times New Roman" w:hAnsi="Times New Roman" w:cs="Times New Roman"/>
+          <w:sz w:val="20"/>
+          <w:szCs w:val="20"/>
+        </w:rPr>
+        <w:t>P</w:t>
+      </w:r>
+      <w:r>
+        <w:rPr>
+          <w:rFonts w:ascii="Times New Roman" w:hAnsi="Times New Roman" w:cs="Times New Roman"/>
+          <w:sz w:val="20"/>
+          <w:szCs w:val="20"/>
+        </w:rPr>
+        <w:t xml:space="preserve">essoas no geral que demonstram interesse no assunto, porém que não </w:t>
+      </w:r>
+      <w:r>
+        <w:rPr>
+          <w:rFonts w:ascii="Times New Roman" w:hAnsi="Times New Roman" w:cs="Times New Roman"/>
+          <w:sz w:val="20"/>
+          <w:szCs w:val="20"/>
+        </w:rPr>
+        <w:t>possuem</w:t>
+      </w:r>
+      <w:r>
+        <w:rPr>
+          <w:rFonts w:ascii="Times New Roman" w:hAnsi="Times New Roman" w:cs="Times New Roman"/>
+          <w:sz w:val="20"/>
+          <w:szCs w:val="20"/>
+        </w:rPr>
+        <w:t xml:space="preserve"> carreira na área da saúde.</w:t>
+      </w:r>
     </w:p>
     <w:p>
       <w:pPr>
@@ -284,12 +511,178 @@
         <w:ind w:left="360"/>
         <w:rPr>
           <w:rFonts w:ascii="Times New Roman" w:hAnsi="Times New Roman" w:cs="Times New Roman"/>
-          <w:b/>
-          <w:bCs/>
-          <w:sz w:val="24"/>
-          <w:szCs w:val="24"/>
-        </w:rPr>
-      </w:pPr>
+          <w:sz w:val="20"/>
+          <w:szCs w:val="20"/>
+        </w:rPr>
+      </w:pPr>
+      <w:r>
+        <w:rPr>
+          <w:rFonts w:ascii="Times New Roman" w:hAnsi="Times New Roman" w:cs="Times New Roman"/>
+          <w:sz w:val="20"/>
+          <w:szCs w:val="20"/>
+        </w:rPr>
+        <w:t xml:space="preserve">Uso 1: </w:t>
+      </w:r>
+      <w:r>
+        <w:rPr>
+          <w:rFonts w:ascii="Times New Roman" w:hAnsi="Times New Roman" w:cs="Times New Roman"/>
+          <w:sz w:val="20"/>
+          <w:szCs w:val="20"/>
+        </w:rPr>
+        <w:t>Criar um conceito</w:t>
+      </w:r>
+      <w:r>
+        <w:rPr>
+          <w:rFonts w:ascii="Times New Roman" w:hAnsi="Times New Roman" w:cs="Times New Roman"/>
+          <w:sz w:val="20"/>
+          <w:szCs w:val="20"/>
+        </w:rPr>
+        <w:t xml:space="preserve"> gr</w:t>
+      </w:r>
+      <w:r>
+        <w:rPr>
+          <w:rFonts w:ascii="Times New Roman" w:hAnsi="Times New Roman" w:cs="Times New Roman"/>
+          <w:sz w:val="20"/>
+          <w:szCs w:val="20"/>
+        </w:rPr>
+        <w:t>á</w:t>
+      </w:r>
+      <w:r>
+        <w:rPr>
+          <w:rFonts w:ascii="Times New Roman" w:hAnsi="Times New Roman" w:cs="Times New Roman"/>
+          <w:sz w:val="20"/>
+          <w:szCs w:val="20"/>
+        </w:rPr>
+        <w:t>fi</w:t>
+      </w:r>
+      <w:r>
+        <w:rPr>
+          <w:rFonts w:ascii="Times New Roman" w:hAnsi="Times New Roman" w:cs="Times New Roman"/>
+          <w:sz w:val="20"/>
+          <w:szCs w:val="20"/>
+        </w:rPr>
+        <w:t>co</w:t>
+      </w:r>
+      <w:r>
+        <w:rPr>
+          <w:rFonts w:ascii="Times New Roman" w:hAnsi="Times New Roman" w:cs="Times New Roman"/>
+          <w:sz w:val="20"/>
+          <w:szCs w:val="20"/>
+        </w:rPr>
+        <w:t xml:space="preserve"> e estruturado</w:t>
+      </w:r>
+      <w:r>
+        <w:rPr>
+          <w:rFonts w:ascii="Times New Roman" w:hAnsi="Times New Roman" w:cs="Times New Roman"/>
+          <w:sz w:val="20"/>
+          <w:szCs w:val="20"/>
+        </w:rPr>
+        <w:t xml:space="preserve"> </w:t>
+      </w:r>
+      <w:r>
+        <w:rPr>
+          <w:rFonts w:ascii="Times New Roman" w:hAnsi="Times New Roman" w:cs="Times New Roman"/>
+          <w:sz w:val="20"/>
+          <w:szCs w:val="20"/>
+        </w:rPr>
+        <w:t>a respeito</w:t>
+      </w:r>
+      <w:r>
+        <w:rPr>
+          <w:rFonts w:ascii="Times New Roman" w:hAnsi="Times New Roman" w:cs="Times New Roman"/>
+          <w:sz w:val="20"/>
+          <w:szCs w:val="20"/>
+        </w:rPr>
+        <w:t xml:space="preserve"> do TAG</w:t>
+      </w:r>
+      <w:r>
+        <w:rPr>
+          <w:rFonts w:ascii="Times New Roman" w:hAnsi="Times New Roman" w:cs="Times New Roman"/>
+          <w:sz w:val="20"/>
+          <w:szCs w:val="20"/>
+        </w:rPr>
+        <w:t>. Dessa forma usuários</w:t>
+      </w:r>
+      <w:r>
+        <w:rPr>
+          <w:rFonts w:ascii="Times New Roman" w:hAnsi="Times New Roman" w:cs="Times New Roman"/>
+          <w:sz w:val="20"/>
+          <w:szCs w:val="20"/>
+        </w:rPr>
+        <w:t xml:space="preserve"> que não sejam da área da saúde podem compreender melhor sobre o que se trata.</w:t>
+      </w:r>
+      <w:r>
+        <w:rPr>
+          <w:rFonts w:ascii="Times New Roman" w:hAnsi="Times New Roman" w:cs="Times New Roman"/>
+          <w:sz w:val="20"/>
+          <w:szCs w:val="20"/>
+        </w:rPr>
+        <w:t xml:space="preserve">                                                                     Uso 2: </w:t>
+      </w:r>
+      <w:r>
+        <w:rPr>
+          <w:rFonts w:ascii="Times New Roman" w:hAnsi="Times New Roman" w:cs="Times New Roman"/>
+          <w:sz w:val="20"/>
+          <w:szCs w:val="20"/>
+        </w:rPr>
+        <w:t>Associar padrões de comportamento</w:t>
+      </w:r>
+      <w:r>
+        <w:rPr>
+          <w:rFonts w:ascii="Times New Roman" w:hAnsi="Times New Roman" w:cs="Times New Roman"/>
+          <w:sz w:val="20"/>
+          <w:szCs w:val="20"/>
+        </w:rPr>
+        <w:t xml:space="preserve"> e </w:t>
+      </w:r>
+      <w:r>
+        <w:rPr>
+          <w:rFonts w:ascii="Times New Roman" w:hAnsi="Times New Roman" w:cs="Times New Roman"/>
+          <w:sz w:val="20"/>
+          <w:szCs w:val="20"/>
+        </w:rPr>
+        <w:t xml:space="preserve">sintomas </w:t>
+      </w:r>
+      <w:r>
+        <w:rPr>
+          <w:rFonts w:ascii="Times New Roman" w:hAnsi="Times New Roman" w:cs="Times New Roman"/>
+          <w:sz w:val="20"/>
+          <w:szCs w:val="20"/>
+        </w:rPr>
+        <w:t xml:space="preserve">de pacientes, </w:t>
+      </w:r>
+      <w:r>
+        <w:rPr>
+          <w:rFonts w:ascii="Times New Roman" w:hAnsi="Times New Roman" w:cs="Times New Roman"/>
+          <w:sz w:val="20"/>
+          <w:szCs w:val="20"/>
+        </w:rPr>
+        <w:t>à</w:t>
+      </w:r>
+      <w:r>
+        <w:rPr>
+          <w:rFonts w:ascii="Times New Roman" w:hAnsi="Times New Roman" w:cs="Times New Roman"/>
+          <w:sz w:val="20"/>
+          <w:szCs w:val="20"/>
+        </w:rPr>
+        <w:t xml:space="preserve"> um diagnóstico</w:t>
+      </w:r>
+      <w:r>
+        <w:rPr>
+          <w:rFonts w:ascii="Times New Roman" w:hAnsi="Times New Roman" w:cs="Times New Roman"/>
+          <w:sz w:val="20"/>
+          <w:szCs w:val="20"/>
+        </w:rPr>
+        <w:t xml:space="preserve"> ou não de TAG.</w:t>
+      </w:r>
+      <w:r>
+        <w:rPr>
+          <w:rFonts w:ascii="Times New Roman" w:hAnsi="Times New Roman" w:cs="Times New Roman"/>
+          <w:sz w:val="20"/>
+          <w:szCs w:val="20"/>
+        </w:rPr>
+        <w:t xml:space="preserve"> Assim profissionais da saúde podem se embasar melhor sua análise.</w:t>
+      </w:r>
     </w:p>
     <w:p>
       <w:pPr>
@@ -338,12 +731,18 @@
         <w:ind w:left="360"/>
         <w:rPr>
           <w:rFonts w:ascii="Times New Roman" w:hAnsi="Times New Roman" w:cs="Times New Roman"/>
-          <w:b/>
-          <w:bCs/>
-          <w:sz w:val="24"/>
-          <w:szCs w:val="24"/>
-        </w:rPr>
-      </w:pPr>
+          <w:sz w:val="20"/>
+          <w:szCs w:val="20"/>
+        </w:rPr>
+      </w:pPr>
+      <w:r>
+        <w:rPr>
+          <w:rFonts w:ascii="Times New Roman" w:hAnsi="Times New Roman" w:cs="Times New Roman"/>
+          <w:sz w:val="20"/>
+          <w:szCs w:val="20"/>
+        </w:rPr>
+        <w:t>RNF 1: A ontologia deve se fundamentar no Manual Diagnóstico e Estatístico de Transtornos Mentais (DSM-5).                                                                                                                                   RNF 2: A ontologia deve estar disponível de forma gratuita em um repositório no GitHub.</w:t>
+      </w:r>
     </w:p>
     <w:p>
       <w:pPr>
@@ -404,10 +803,46 @@
           <w:rFonts w:ascii="Times New Roman" w:hAnsi="Times New Roman" w:cs="Times New Roman"/>
           <w:b/>
           <w:bCs/>
-          <w:sz w:val="24"/>
-          <w:szCs w:val="24"/>
-        </w:rPr>
-      </w:pPr>
+          <w:sz w:val="20"/>
+          <w:szCs w:val="20"/>
+        </w:rPr>
+      </w:pPr>
+      <w:r>
+        <w:rPr>
+          <w:rFonts w:ascii="Times New Roman" w:hAnsi="Times New Roman" w:cs="Times New Roman"/>
+          <w:b/>
+          <w:bCs/>
+          <w:sz w:val="20"/>
+          <w:szCs w:val="20"/>
+        </w:rPr>
+        <w:t>Questão de competência</w:t>
+      </w:r>
+      <w:r>
+        <w:rPr>
+          <w:rFonts w:ascii="Times New Roman" w:hAnsi="Times New Roman" w:cs="Times New Roman"/>
+          <w:b/>
+          <w:bCs/>
+          <w:sz w:val="20"/>
+          <w:szCs w:val="20"/>
+        </w:rPr>
+        <w:t xml:space="preserve">                                                                                                                    </w:t>
+      </w:r>
+      <w:r>
+        <w:rPr>
+          <w:rFonts w:ascii="Times New Roman" w:hAnsi="Times New Roman" w:cs="Times New Roman"/>
+          <w:sz w:val="20"/>
+          <w:szCs w:val="20"/>
+        </w:rPr>
+        <w:t>QC 1:</w:t>
+      </w:r>
+      <w:r>
+        <w:rPr>
+          <w:rFonts w:ascii="Times New Roman" w:hAnsi="Times New Roman" w:cs="Times New Roman"/>
+          <w:sz w:val="20"/>
+          <w:szCs w:val="20"/>
+        </w:rPr>
+        <w:t xml:space="preserve"> </w:t>
+      </w:r>
     </w:p>
     <w:sectPr>
       <w:pgSz w:w="11906" w:h="16838"/>

</xml_diff>

<commit_message>
alterações no modelo e nas QC
</commit_message>
<xml_diff>
--- a/ORSD.docx
+++ b/ORSD.docx
@@ -19,6 +19,9 @@
         <w:t>git</w:t>
       </w:r>
       <w:proofErr w:type="spellEnd"/>
+      <w:r>
+        <w:t>.</w:t>
+      </w:r>
     </w:p>
     <w:p>
       <w:pPr>
@@ -883,7 +886,23 @@
           <w:sz w:val="20"/>
           <w:szCs w:val="20"/>
         </w:rPr>
-        <w:t>:</w:t>
+        <w:t xml:space="preserve">: Quais os </w:t>
+      </w:r>
+      <w:r>
+        <w:rPr>
+          <w:rFonts w:ascii="Times New Roman" w:hAnsi="Times New Roman" w:cs="Times New Roman"/>
+          <w:sz w:val="20"/>
+          <w:szCs w:val="20"/>
+        </w:rPr>
+        <w:t xml:space="preserve">tipos de </w:t>
+      </w:r>
+      <w:r>
+        <w:rPr>
+          <w:rFonts w:ascii="Times New Roman" w:hAnsi="Times New Roman" w:cs="Times New Roman"/>
+          <w:sz w:val="20"/>
+          <w:szCs w:val="20"/>
+        </w:rPr>
+        <w:t xml:space="preserve">sintomas?               </w:t>
       </w:r>
       <w:r>
         <w:rPr>
@@ -899,39 +918,55 @@
           <w:sz w:val="20"/>
           <w:szCs w:val="20"/>
         </w:rPr>
-        <w:t xml:space="preserve">Quais </w:t>
-      </w:r>
-      <w:r>
-        <w:rPr>
-          <w:rFonts w:ascii="Times New Roman" w:hAnsi="Times New Roman" w:cs="Times New Roman"/>
-          <w:sz w:val="20"/>
-          <w:szCs w:val="20"/>
-        </w:rPr>
-        <w:t>as características do TAG?</w:t>
-      </w:r>
-      <w:r>
-        <w:rPr>
-          <w:rFonts w:ascii="Times New Roman" w:hAnsi="Times New Roman" w:cs="Times New Roman"/>
-          <w:sz w:val="20"/>
-          <w:szCs w:val="20"/>
-        </w:rPr>
-        <w:t xml:space="preserve">               </w:t>
-      </w:r>
-      <w:r>
-        <w:rPr>
-          <w:rFonts w:ascii="Times New Roman" w:hAnsi="Times New Roman" w:cs="Times New Roman"/>
-          <w:sz w:val="20"/>
-          <w:szCs w:val="20"/>
-        </w:rPr>
-        <w:t xml:space="preserve">                                                                                   QC 2: Quais os principais sintomas?               </w:t>
-      </w:r>
-      <w:r>
-        <w:rPr>
-          <w:rFonts w:ascii="Times New Roman" w:hAnsi="Times New Roman" w:cs="Times New Roman"/>
-          <w:sz w:val="20"/>
-          <w:szCs w:val="20"/>
-        </w:rPr>
-        <w:t xml:space="preserve">                                                                                    QC </w:t>
+        <w:t xml:space="preserve">      </w:t>
+      </w:r>
+      <w:r>
+        <w:rPr>
+          <w:rFonts w:ascii="Times New Roman" w:hAnsi="Times New Roman" w:cs="Times New Roman"/>
+          <w:sz w:val="20"/>
+          <w:szCs w:val="20"/>
+        </w:rPr>
+        <w:t xml:space="preserve">                                                                                   </w:t>
+      </w:r>
+      <w:r>
+        <w:rPr>
+          <w:rFonts w:ascii="Times New Roman" w:hAnsi="Times New Roman" w:cs="Times New Roman"/>
+          <w:sz w:val="20"/>
+          <w:szCs w:val="20"/>
+        </w:rPr>
+        <w:t xml:space="preserve">QC </w:t>
+      </w:r>
+      <w:r>
+        <w:rPr>
+          <w:rFonts w:ascii="Times New Roman" w:hAnsi="Times New Roman" w:cs="Times New Roman"/>
+          <w:sz w:val="20"/>
+          <w:szCs w:val="20"/>
+        </w:rPr>
+        <w:t>2</w:t>
+      </w:r>
+      <w:r>
+        <w:rPr>
+          <w:rFonts w:ascii="Times New Roman" w:hAnsi="Times New Roman" w:cs="Times New Roman"/>
+          <w:sz w:val="20"/>
+          <w:szCs w:val="20"/>
+        </w:rPr>
+        <w:t xml:space="preserve">: Quais os tipos de comorbidades estão relacionadas ao TAG?  </w:t>
+      </w:r>
+      <w:r>
+        <w:rPr>
+          <w:rFonts w:ascii="Times New Roman" w:hAnsi="Times New Roman" w:cs="Times New Roman"/>
+          <w:sz w:val="20"/>
+          <w:szCs w:val="20"/>
+        </w:rPr>
+        <w:t xml:space="preserve">   </w:t>
+      </w:r>
+      <w:r>
+        <w:rPr>
+          <w:rFonts w:ascii="Times New Roman" w:hAnsi="Times New Roman" w:cs="Times New Roman"/>
+          <w:sz w:val="20"/>
+          <w:szCs w:val="20"/>
+        </w:rPr>
+        <w:t xml:space="preserve">                                                 QC </w:t>
       </w:r>
       <w:r>
         <w:rPr>
@@ -947,15 +982,31 @@
           <w:sz w:val="20"/>
           <w:szCs w:val="20"/>
         </w:rPr>
-        <w:t>: Quai</w:t>
-      </w:r>
-      <w:r>
-        <w:rPr>
-          <w:rFonts w:ascii="Times New Roman" w:hAnsi="Times New Roman" w:cs="Times New Roman"/>
-          <w:sz w:val="20"/>
-          <w:szCs w:val="20"/>
-        </w:rPr>
-        <w:t>s os tipos de tratamento?</w:t>
+        <w:t xml:space="preserve">: Qual a periodicidade </w:t>
+      </w:r>
+      <w:r>
+        <w:rPr>
+          <w:rFonts w:ascii="Times New Roman" w:hAnsi="Times New Roman" w:cs="Times New Roman"/>
+          <w:sz w:val="20"/>
+          <w:szCs w:val="20"/>
+        </w:rPr>
+        <w:t xml:space="preserve">e intensidade </w:t>
+      </w:r>
+      <w:r>
+        <w:rPr>
+          <w:rFonts w:ascii="Times New Roman" w:hAnsi="Times New Roman" w:cs="Times New Roman"/>
+          <w:sz w:val="20"/>
+          <w:szCs w:val="20"/>
+        </w:rPr>
+        <w:t>dos sintomas?</w:t>
+      </w:r>
+      <w:r>
+        <w:rPr>
+          <w:rFonts w:ascii="Times New Roman" w:hAnsi="Times New Roman" w:cs="Times New Roman"/>
+          <w:sz w:val="20"/>
+          <w:szCs w:val="20"/>
+        </w:rPr>
+        <w:t xml:space="preserve">                                                                       </w:t>
       </w:r>
     </w:p>
     <w:sectPr>

</xml_diff>